<commit_message>
adding hover to cursor
</commit_message>
<xml_diff>
--- a/Workshop AFrame.docx
+++ b/Workshop AFrame.docx
@@ -26,63 +26,13 @@
         <w:rPr>
           <w:lang w:val="en-GB"/>
         </w:rPr>
-        <w:t xml:space="preserve">A-frame is a web framework for building virtual reality experiences. It </w:t>
-      </w:r>
-      <w:proofErr w:type="gramStart"/>
-      <w:r>
-        <w:rPr>
-          <w:lang w:val="en-GB"/>
-        </w:rPr>
-        <w:t>work</w:t>
-      </w:r>
-      <w:proofErr w:type="gramEnd"/>
-      <w:r>
-        <w:rPr>
-          <w:lang w:val="en-GB"/>
-        </w:rPr>
-        <w:t xml:space="preserve"> with basic web technology such as HTML and </w:t>
-      </w:r>
-      <w:proofErr w:type="spellStart"/>
-      <w:r>
-        <w:rPr>
-          <w:lang w:val="en-GB"/>
-        </w:rPr>
-        <w:t>Javascript</w:t>
-      </w:r>
-      <w:proofErr w:type="spellEnd"/>
-      <w:r>
-        <w:rPr>
-          <w:lang w:val="en-GB"/>
-        </w:rPr>
-        <w:t xml:space="preserve"> and it can be run on your computer or smartphone. For the latter, support for head-mounted VR (e.g. Google Cardboard) is built into the framework. The underlying technology behind A-frame is </w:t>
-      </w:r>
-      <w:proofErr w:type="spellStart"/>
-      <w:r>
-        <w:rPr>
-          <w:lang w:val="en-GB"/>
-        </w:rPr>
-        <w:t>webXR</w:t>
-      </w:r>
-      <w:proofErr w:type="spellEnd"/>
-      <w:r>
-        <w:rPr>
-          <w:lang w:val="en-GB"/>
-        </w:rPr>
-        <w:t xml:space="preserve"> (the successor of </w:t>
-      </w:r>
-      <w:proofErr w:type="spellStart"/>
-      <w:r>
-        <w:rPr>
-          <w:lang w:val="en-GB"/>
-        </w:rPr>
-        <w:t>webVR</w:t>
-      </w:r>
-      <w:proofErr w:type="spellEnd"/>
-      <w:r>
-        <w:rPr>
-          <w:lang w:val="en-GB"/>
-        </w:rPr>
-        <w:t>)</w:t>
+        <w:t>A-frame is a web framework for building virtual reality experiences. It work with basic web technology such as HTML and Javascript and it can be run on your computer or smartphone. For the latter, support for head-mounted VR (e.g. Google Cardboard) is built into the framework. The underlying technology behind A-frame is webXR</w:t>
+      </w:r>
+      <w:r>
+        <w:rPr>
+          <w:lang w:val="en-GB"/>
+        </w:rPr>
+        <w:t xml:space="preserve"> (the successor of webVR)</w:t>
       </w:r>
       <w:r>
         <w:rPr>
@@ -172,35 +122,7 @@
         <w:rPr>
           <w:lang w:val="en-GB"/>
         </w:rPr>
-        <w:t xml:space="preserve">Some of the functions of A-frame only work when the files are hosted on a webserver. The easiest way to do so is to use </w:t>
-      </w:r>
-      <w:proofErr w:type="spellStart"/>
-      <w:r>
-        <w:rPr>
-          <w:lang w:val="en-GB"/>
-        </w:rPr>
-        <w:t>Github</w:t>
-      </w:r>
-      <w:proofErr w:type="spellEnd"/>
-      <w:r>
-        <w:rPr>
-          <w:lang w:val="en-GB"/>
-        </w:rPr>
-        <w:t xml:space="preserve"> and </w:t>
-      </w:r>
-      <w:proofErr w:type="spellStart"/>
-      <w:r>
-        <w:rPr>
-          <w:lang w:val="en-GB"/>
-        </w:rPr>
-        <w:t>Github</w:t>
-      </w:r>
-      <w:proofErr w:type="spellEnd"/>
-      <w:r>
-        <w:rPr>
-          <w:lang w:val="en-GB"/>
-        </w:rPr>
-        <w:t xml:space="preserve"> Pages.</w:t>
+        <w:t>Some of the functions of A-frame only work when the files are hosted on a webserver. The easiest way to do so is to use Github and Github Pages.</w:t>
       </w:r>
     </w:p>
     <w:p>
@@ -218,21 +140,7 @@
         <w:rPr>
           <w:lang w:val="en-GB"/>
         </w:rPr>
-        <w:t xml:space="preserve">Make a new public </w:t>
-      </w:r>
-      <w:proofErr w:type="spellStart"/>
-      <w:r>
-        <w:rPr>
-          <w:lang w:val="en-GB"/>
-        </w:rPr>
-        <w:t>Github</w:t>
-      </w:r>
-      <w:proofErr w:type="spellEnd"/>
-      <w:r>
-        <w:rPr>
-          <w:lang w:val="en-GB"/>
-        </w:rPr>
-        <w:t xml:space="preserve"> repository for this workshop. Please pick a descriptive name for your repository.</w:t>
+        <w:t>Make a new public Github repository for this workshop. Please pick a descriptive name for your repository.</w:t>
       </w:r>
     </w:p>
     <w:p>
@@ -286,37 +194,14 @@
         <w:rPr>
           <w:lang w:val="en-GB"/>
         </w:rPr>
-        <w:t xml:space="preserve">In your repository on the </w:t>
-      </w:r>
-      <w:proofErr w:type="spellStart"/>
-      <w:r>
-        <w:rPr>
-          <w:lang w:val="en-GB"/>
-        </w:rPr>
-        <w:t>Github</w:t>
-      </w:r>
-      <w:proofErr w:type="spellEnd"/>
-      <w:r>
-        <w:rPr>
-          <w:lang w:val="en-GB"/>
-        </w:rPr>
-        <w:t xml:space="preserve"> Website, click on the settings tab. Scroll down to the </w:t>
-      </w:r>
-      <w:proofErr w:type="spellStart"/>
+        <w:t xml:space="preserve">In your repository on the Github Website, click on the settings tab. Scroll down to the </w:t>
+      </w:r>
       <w:r>
         <w:rPr>
           <w:i/>
           <w:lang w:val="en-GB"/>
         </w:rPr>
-        <w:t>Github</w:t>
-      </w:r>
-      <w:proofErr w:type="spellEnd"/>
-      <w:r>
-        <w:rPr>
-          <w:i/>
-          <w:lang w:val="en-GB"/>
-        </w:rPr>
-        <w:t xml:space="preserve"> Pages</w:t>
+        <w:t>Github Pages</w:t>
       </w:r>
       <w:r>
         <w:rPr>
@@ -625,21 +510,12 @@
         </w:rPr>
         <w:t xml:space="preserve">Open the file in the browser. You should see a box. If not, you might need to move around a bit. You can use the </w:t>
       </w:r>
-      <w:proofErr w:type="gramStart"/>
       <w:r>
         <w:rPr>
           <w:i/>
           <w:lang w:val="en-GB"/>
         </w:rPr>
-        <w:t>W,A</w:t>
-      </w:r>
-      <w:proofErr w:type="gramEnd"/>
-      <w:r>
-        <w:rPr>
-          <w:i/>
-          <w:lang w:val="en-GB"/>
-        </w:rPr>
-        <w:t>,S,D-</w:t>
+        <w:t>W,A,S,D-</w:t>
       </w:r>
       <w:r>
         <w:rPr>
@@ -717,7 +593,6 @@
         </w:rPr>
         <w:t xml:space="preserve"> and </w:t>
       </w:r>
-      <w:proofErr w:type="spellStart"/>
       <w:r>
         <w:rPr>
           <w:i/>
@@ -725,7 +600,6 @@
         </w:rPr>
         <w:t>color</w:t>
       </w:r>
-      <w:proofErr w:type="spellEnd"/>
       <w:r>
         <w:rPr>
           <w:lang w:val="en-GB"/>
@@ -774,21 +648,7 @@
         <w:rPr>
           <w:lang w:val="en-GB"/>
         </w:rPr>
-        <w:t xml:space="preserve">attribute expects a list of three values. For moving in the X, Y and Z direction respectively. Change the box’s position so it is in the </w:t>
-      </w:r>
-      <w:proofErr w:type="spellStart"/>
-      <w:r>
-        <w:rPr>
-          <w:lang w:val="en-GB"/>
-        </w:rPr>
-        <w:t>center</w:t>
-      </w:r>
-      <w:proofErr w:type="spellEnd"/>
-      <w:r>
-        <w:rPr>
-          <w:lang w:val="en-GB"/>
-        </w:rPr>
-        <w:t xml:space="preserve"> of the screen when the scene is loaded. </w:t>
+        <w:t xml:space="preserve">attribute expects a list of three values. For moving in the X, Y and Z direction respectively. Change the box’s position so it is in the center of the screen when the scene is loaded. </w:t>
       </w:r>
     </w:p>
     <w:p>
@@ -1304,23 +1164,7 @@
           <w:i/>
           <w:lang w:val="en-GB"/>
         </w:rPr>
-        <w:t xml:space="preserve"> </w:t>
-      </w:r>
-      <w:proofErr w:type="spellStart"/>
-      <w:r>
-        <w:rPr>
-          <w:i/>
-          <w:lang w:val="en-GB"/>
-        </w:rPr>
-        <w:t>img</w:t>
-      </w:r>
-      <w:proofErr w:type="spellEnd"/>
-      <w:r>
-        <w:rPr>
-          <w:i/>
-          <w:lang w:val="en-GB"/>
-        </w:rPr>
-        <w:t xml:space="preserve"> </w:t>
+        <w:t xml:space="preserve"> img </w:t>
       </w:r>
       <w:r>
         <w:rPr>
@@ -1413,23 +1257,7 @@
           <w:rFonts w:ascii="Consolas" w:hAnsi="Consolas"/>
           <w:lang w:val="en-GB"/>
         </w:rPr>
-        <w:t>material="</w:t>
-      </w:r>
-      <w:proofErr w:type="spellStart"/>
-      <w:r>
-        <w:rPr>
-          <w:rFonts w:ascii="Consolas" w:hAnsi="Consolas"/>
-          <w:lang w:val="en-GB"/>
-        </w:rPr>
-        <w:t>src</w:t>
-      </w:r>
-      <w:proofErr w:type="spellEnd"/>
-      <w:r>
-        <w:rPr>
-          <w:rFonts w:ascii="Consolas" w:hAnsi="Consolas"/>
-          <w:lang w:val="en-GB"/>
-        </w:rPr>
-        <w:t>: #wood"</w:t>
+        <w:t>material="src: #wood"</w:t>
       </w:r>
       <w:r>
         <w:rPr>
@@ -1441,35 +1269,7 @@
         <w:rPr>
           <w:lang w:val="en-GB"/>
         </w:rPr>
-        <w:t># is used to signal that we are referencing an id, just like in CSS. Test your code in the browser. If it doesn’t work, make sure you are using the webserver (</w:t>
-      </w:r>
-      <w:proofErr w:type="spellStart"/>
-      <w:r>
-        <w:rPr>
-          <w:lang w:val="en-GB"/>
-        </w:rPr>
-        <w:t>eg</w:t>
-      </w:r>
-      <w:proofErr w:type="spellEnd"/>
-      <w:r>
-        <w:rPr>
-          <w:lang w:val="en-GB"/>
-        </w:rPr>
-        <w:t xml:space="preserve">. </w:t>
-      </w:r>
-      <w:proofErr w:type="spellStart"/>
-      <w:r>
-        <w:rPr>
-          <w:lang w:val="en-GB"/>
-        </w:rPr>
-        <w:t>Github</w:t>
-      </w:r>
-      <w:proofErr w:type="spellEnd"/>
-      <w:r>
-        <w:rPr>
-          <w:lang w:val="en-GB"/>
-        </w:rPr>
-        <w:t xml:space="preserve"> Pages) to view your page. You Will run into issues when viewing your site locally.</w:t>
+        <w:t># is used to signal that we are referencing an id, just like in CSS. Test your code in the browser. If it doesn’t work, make sure you are using the webserver (eg. Github Pages) to view your page. You Will run into issues when viewing your site locally.</w:t>
       </w:r>
     </w:p>
     <w:p>
@@ -1518,23 +1318,7 @@
           <w:rFonts w:ascii="Consolas" w:hAnsi="Consolas"/>
           <w:lang w:val="en-GB"/>
         </w:rPr>
-        <w:t>material="</w:t>
-      </w:r>
-      <w:proofErr w:type="spellStart"/>
-      <w:r>
-        <w:rPr>
-          <w:rFonts w:ascii="Consolas" w:hAnsi="Consolas"/>
-          <w:lang w:val="en-GB"/>
-        </w:rPr>
-        <w:t>src</w:t>
-      </w:r>
-      <w:proofErr w:type="spellEnd"/>
-      <w:r>
-        <w:rPr>
-          <w:rFonts w:ascii="Consolas" w:hAnsi="Consolas"/>
-          <w:lang w:val="en-GB"/>
-        </w:rPr>
-        <w:t>: #grass; repeat: 15 15"</w:t>
+        <w:t>material="src: #grass; repeat: 15 15"</w:t>
       </w:r>
       <w:r>
         <w:rPr>
@@ -1690,23 +1474,7 @@
           <w:rFonts w:eastAsia="Times New Roman"/>
           <w:lang w:val="en-GB" w:eastAsia="en-GB"/>
         </w:rPr>
-        <w:t>way provided in A-frame. In the index.html file you will see an animation is applied to the box with id="</w:t>
-      </w:r>
-      <w:proofErr w:type="spellStart"/>
-      <w:r>
-        <w:rPr>
-          <w:rFonts w:eastAsia="Times New Roman"/>
-          <w:lang w:val="en-GB" w:eastAsia="en-GB"/>
-        </w:rPr>
-        <w:t>myBox</w:t>
-      </w:r>
-      <w:proofErr w:type="spellEnd"/>
-      <w:r>
-        <w:rPr>
-          <w:rFonts w:eastAsia="Times New Roman"/>
-          <w:lang w:val="en-GB" w:eastAsia="en-GB"/>
-        </w:rPr>
-        <w:t xml:space="preserve">". In the animation property, a couple of things are set: </w:t>
+        <w:t xml:space="preserve">way provided in A-frame. In the index.html file you will see an animation is applied to the box with id="myBox". In the animation property, a couple of things are set: </w:t>
       </w:r>
       <w:r>
         <w:rPr>
@@ -1738,7 +1506,6 @@
         </w:rPr>
         <w:t xml:space="preserve"> describes the state of that property at the end of the animation, </w:t>
       </w:r>
-      <w:proofErr w:type="spellStart"/>
       <w:r>
         <w:rPr>
           <w:rFonts w:eastAsia="Times New Roman"/>
@@ -1747,7 +1514,6 @@
         </w:rPr>
         <w:t>dur</w:t>
       </w:r>
-      <w:proofErr w:type="spellEnd"/>
       <w:r>
         <w:rPr>
           <w:rFonts w:eastAsia="Times New Roman"/>
@@ -1988,23 +1754,7 @@
           <w:rFonts w:eastAsia="Times New Roman"/>
           <w:lang w:val="en-GB" w:eastAsia="en-GB"/>
         </w:rPr>
-        <w:t xml:space="preserve">Change the speed at which the box rotates. Speed it up and then slow it down. Make sure you don’t change the number that is set in the </w:t>
-      </w:r>
-      <w:proofErr w:type="spellStart"/>
-      <w:r>
-        <w:rPr>
-          <w:rFonts w:eastAsia="Times New Roman"/>
-          <w:lang w:val="en-GB" w:eastAsia="en-GB"/>
-        </w:rPr>
-        <w:t>setInterval</w:t>
-      </w:r>
-      <w:proofErr w:type="spellEnd"/>
-      <w:r>
-        <w:rPr>
-          <w:rFonts w:eastAsia="Times New Roman"/>
-          <w:lang w:val="en-GB" w:eastAsia="en-GB"/>
-        </w:rPr>
-        <w:t xml:space="preserve"> function. </w:t>
+        <w:t xml:space="preserve">Change the speed at which the box rotates. Speed it up and then slow it down. Make sure you don’t change the number that is set in the setInterval function. </w:t>
       </w:r>
     </w:p>
     <w:p>
@@ -2120,33 +1870,18 @@
     <w:p>
       <w:pPr>
         <w:pStyle w:val="ListParagraph"/>
-        <w:rPr>
-          <w:rFonts w:eastAsia="Times New Roman"/>
-          <w:lang w:val="en-GB" w:eastAsia="en-GB"/>
-        </w:rPr>
-      </w:pPr>
-      <w:r>
-        <w:rPr>
-          <w:rFonts w:eastAsia="Times New Roman"/>
-          <w:lang w:val="en-GB" w:eastAsia="en-GB"/>
-        </w:rPr>
-        <w:t xml:space="preserve">In the virtual environment, we can interact with the objects. This exercise will show you two ways. The first way </w:t>
-      </w:r>
-      <w:proofErr w:type="spellStart"/>
-      <w:r>
-        <w:rPr>
-          <w:rFonts w:eastAsia="Times New Roman"/>
-          <w:lang w:val="en-GB" w:eastAsia="en-GB"/>
-        </w:rPr>
-        <w:t>anly</w:t>
-      </w:r>
-      <w:proofErr w:type="spellEnd"/>
-      <w:r>
-        <w:rPr>
-          <w:rFonts w:eastAsia="Times New Roman"/>
-          <w:lang w:val="en-GB" w:eastAsia="en-GB"/>
-        </w:rPr>
-        <w:t xml:space="preserve"> uses the A-frame tags trigger animations when the mouse is over a specific object. The second way uses JavaScript to add event listeners to specific events. </w:t>
+        <w:ind w:left="0"/>
+        <w:rPr>
+          <w:rFonts w:eastAsia="Times New Roman"/>
+          <w:lang w:val="en-GB" w:eastAsia="en-GB"/>
+        </w:rPr>
+      </w:pPr>
+      <w:r>
+        <w:rPr>
+          <w:rFonts w:eastAsia="Times New Roman"/>
+          <w:lang w:val="en-GB" w:eastAsia="en-GB"/>
+        </w:rPr>
+        <w:t xml:space="preserve">In the virtual environment, we can interact with the objects. This exercise will show you two ways. The first way anly uses the A-frame tags trigger animations when the mouse is over a specific object. The second way uses JavaScript to add event listeners to specific events. </w:t>
       </w:r>
     </w:p>
     <w:p>
@@ -2156,33 +1891,18 @@
           <w:ilvl w:val="0"/>
           <w:numId w:val="6"/>
         </w:numPr>
-        <w:rPr>
-          <w:rFonts w:eastAsia="Times New Roman"/>
-          <w:lang w:val="en-GB" w:eastAsia="en-GB"/>
-        </w:rPr>
-      </w:pPr>
-      <w:r>
-        <w:rPr>
-          <w:rFonts w:eastAsia="Times New Roman"/>
-          <w:lang w:val="en-GB" w:eastAsia="en-GB"/>
-        </w:rPr>
-        <w:t xml:space="preserve">Try out the files for this exercise in your browser. Move your </w:t>
-      </w:r>
-      <w:proofErr w:type="spellStart"/>
-      <w:r>
-        <w:rPr>
-          <w:rFonts w:eastAsia="Times New Roman"/>
-          <w:lang w:val="en-GB" w:eastAsia="en-GB"/>
-        </w:rPr>
-        <w:t>mousecursor</w:t>
-      </w:r>
-      <w:proofErr w:type="spellEnd"/>
-      <w:r>
-        <w:rPr>
-          <w:rFonts w:eastAsia="Times New Roman"/>
-          <w:lang w:val="en-GB" w:eastAsia="en-GB"/>
-        </w:rPr>
-        <w:t xml:space="preserve"> over the left box and see what happens. </w:t>
+        <w:ind w:left="720"/>
+        <w:rPr>
+          <w:rFonts w:eastAsia="Times New Roman"/>
+          <w:lang w:val="en-GB" w:eastAsia="en-GB"/>
+        </w:rPr>
+      </w:pPr>
+      <w:r>
+        <w:rPr>
+          <w:rFonts w:eastAsia="Times New Roman"/>
+          <w:lang w:val="en-GB" w:eastAsia="en-GB"/>
+        </w:rPr>
+        <w:t xml:space="preserve">Try out the files for this exercise in your browser. Move your mousecursor over the left box and see what happens. </w:t>
       </w:r>
       <w:r>
         <w:rPr>
@@ -2193,20 +1913,11 @@
       </w:r>
       <w:r>
         <w:rPr>
-          <w:rFonts w:eastAsia="Times New Roman"/>
-          <w:lang w:val="en-GB" w:eastAsia="en-GB"/>
-        </w:rPr>
-        <w:t>animation__</w:t>
-      </w:r>
-      <w:proofErr w:type="spellStart"/>
-      <w:r>
-        <w:rPr>
-          <w:rFonts w:eastAsia="Times New Roman"/>
-          <w:lang w:val="en-GB" w:eastAsia="en-GB"/>
-        </w:rPr>
-        <w:t>mouseenter</w:t>
-      </w:r>
-      <w:proofErr w:type="spellEnd"/>
+          <w:rFonts w:ascii="Consolas" w:eastAsia="Times New Roman" w:hAnsi="Consolas"/>
+          <w:lang w:val="en-GB" w:eastAsia="en-GB"/>
+        </w:rPr>
+        <w:t>animation__mouseenter</w:t>
+      </w:r>
       <w:r>
         <w:rPr>
           <w:rFonts w:eastAsia="Times New Roman"/>
@@ -2216,20 +1927,11 @@
       </w:r>
       <w:r>
         <w:rPr>
-          <w:rFonts w:eastAsia="Times New Roman"/>
-          <w:lang w:val="en-GB" w:eastAsia="en-GB"/>
-        </w:rPr>
-        <w:t>animation__</w:t>
-      </w:r>
-      <w:proofErr w:type="spellStart"/>
-      <w:r>
-        <w:rPr>
-          <w:rFonts w:eastAsia="Times New Roman"/>
-          <w:lang w:val="en-GB" w:eastAsia="en-GB"/>
-        </w:rPr>
-        <w:t>mouseleave</w:t>
-      </w:r>
-      <w:proofErr w:type="spellEnd"/>
+          <w:rFonts w:ascii="Consolas" w:eastAsia="Times New Roman" w:hAnsi="Consolas"/>
+          <w:lang w:val="en-GB" w:eastAsia="en-GB"/>
+        </w:rPr>
+        <w:t>animation__mouseleave</w:t>
+      </w:r>
       <w:r>
         <w:rPr>
           <w:rFonts w:eastAsia="Times New Roman"/>
@@ -2244,7 +1946,6 @@
         </w:rPr>
         <w:t xml:space="preserve">makes this work is that both animations have </w:t>
       </w:r>
-      <w:proofErr w:type="spellStart"/>
       <w:r>
         <w:rPr>
           <w:rFonts w:ascii="Consolas" w:eastAsia="Times New Roman" w:hAnsi="Consolas"/>
@@ -2252,7 +1953,6 @@
         </w:rPr>
         <w:t>startEvents</w:t>
       </w:r>
-      <w:proofErr w:type="spellEnd"/>
       <w:r>
         <w:rPr>
           <w:rFonts w:eastAsia="Times New Roman"/>
@@ -2275,6 +1975,7 @@
           <w:ilvl w:val="0"/>
           <w:numId w:val="6"/>
         </w:numPr>
+        <w:ind w:left="720"/>
         <w:rPr>
           <w:rFonts w:eastAsia="Times New Roman"/>
           <w:lang w:val="en-GB" w:eastAsia="en-GB"/>
@@ -2287,21 +1988,33 @@
         </w:rPr>
         <w:t xml:space="preserve">Play around with this interaction. For </w:t>
       </w:r>
-      <w:proofErr w:type="gramStart"/>
-      <w:r>
-        <w:rPr>
-          <w:rFonts w:eastAsia="Times New Roman"/>
-          <w:lang w:val="en-GB" w:eastAsia="en-GB"/>
-        </w:rPr>
-        <w:t>example</w:t>
-      </w:r>
-      <w:proofErr w:type="gramEnd"/>
-      <w:r>
-        <w:rPr>
-          <w:rFonts w:eastAsia="Times New Roman"/>
-          <w:lang w:val="en-GB" w:eastAsia="en-GB"/>
-        </w:rPr>
-        <w:t xml:space="preserve"> change to an other event, change the animation.</w:t>
+      <w:r>
+        <w:rPr>
+          <w:rFonts w:eastAsia="Times New Roman"/>
+          <w:lang w:val="en-GB" w:eastAsia="en-GB"/>
+        </w:rPr>
+        <w:t>example,</w:t>
+      </w:r>
+      <w:r>
+        <w:rPr>
+          <w:rFonts w:eastAsia="Times New Roman"/>
+          <w:lang w:val="en-GB" w:eastAsia="en-GB"/>
+        </w:rPr>
+        <w:t xml:space="preserve"> </w:t>
+      </w:r>
+      <w:r>
+        <w:rPr>
+          <w:rFonts w:eastAsia="Times New Roman"/>
+          <w:lang w:val="en-GB" w:eastAsia="en-GB"/>
+        </w:rPr>
+        <w:t>change to an other event or</w:t>
+      </w:r>
+      <w:r>
+        <w:rPr>
+          <w:rFonts w:eastAsia="Times New Roman"/>
+          <w:lang w:val="en-GB" w:eastAsia="en-GB"/>
+        </w:rPr>
+        <w:t xml:space="preserve"> change the animation.</w:t>
       </w:r>
     </w:p>
     <w:p>
@@ -2311,6 +2024,7 @@
           <w:ilvl w:val="0"/>
           <w:numId w:val="6"/>
         </w:numPr>
+        <w:ind w:left="720"/>
         <w:rPr>
           <w:rFonts w:eastAsia="Times New Roman"/>
           <w:lang w:val="en-GB" w:eastAsia="en-GB"/>
@@ -2338,6 +2052,7 @@
           <w:ilvl w:val="0"/>
           <w:numId w:val="6"/>
         </w:numPr>
+        <w:ind w:left="720"/>
         <w:rPr>
           <w:rFonts w:eastAsia="Times New Roman"/>
           <w:lang w:val="en-GB" w:eastAsia="en-GB"/>
@@ -2362,23 +2077,7 @@
           <w:rFonts w:eastAsia="Times New Roman"/>
           <w:lang w:val="en-GB" w:eastAsia="en-GB"/>
         </w:rPr>
-        <w:t xml:space="preserve"> that speed even when the cursor leaves the box again. Add the code that adds a function to the </w:t>
-      </w:r>
-      <w:proofErr w:type="spellStart"/>
-      <w:r>
-        <w:rPr>
-          <w:rFonts w:eastAsia="Times New Roman"/>
-          <w:lang w:val="en-GB" w:eastAsia="en-GB"/>
-        </w:rPr>
-        <w:t>mouseLeave</w:t>
-      </w:r>
-      <w:proofErr w:type="spellEnd"/>
-      <w:r>
-        <w:rPr>
-          <w:rFonts w:eastAsia="Times New Roman"/>
-          <w:lang w:val="en-GB" w:eastAsia="en-GB"/>
-        </w:rPr>
-        <w:t xml:space="preserve"> event. This function should return the animation to it’s original rotation</w:t>
+        <w:t xml:space="preserve"> that speed even when the cursor leaves the box again. Add the code that adds a function to the mouseLeave event. This function should return the animation to it’s original rotation</w:t>
       </w:r>
       <w:r>
         <w:rPr>
@@ -2397,7 +2096,7 @@
     </w:p>
     <w:p>
       <w:pPr>
-        <w:ind w:left="1080"/>
+        <w:ind w:left="360"/>
         <w:rPr>
           <w:rFonts w:eastAsia="Times New Roman"/>
           <w:lang w:val="en-GB" w:eastAsia="en-GB"/>
@@ -2469,7 +2168,7 @@
     </w:p>
     <w:p>
       <w:pPr>
-        <w:ind w:left="1080"/>
+        <w:pStyle w:val="Heading2"/>
         <w:rPr>
           <w:rFonts w:eastAsia="Times New Roman"/>
           <w:lang w:val="en-GB" w:eastAsia="en-GB"/>
@@ -2492,14 +2191,348 @@
     </w:p>
     <w:p>
       <w:pPr>
-        <w:ind w:left="1080"/>
-        <w:rPr>
-          <w:rFonts w:eastAsia="Times New Roman"/>
-          <w:lang w:val="en-GB" w:eastAsia="en-GB"/>
-        </w:rPr>
-      </w:pPr>
+        <w:rPr>
+          <w:rFonts w:eastAsia="Times New Roman"/>
+          <w:lang w:val="en-GB" w:eastAsia="en-GB"/>
+        </w:rPr>
+      </w:pPr>
+      <w:r>
+        <w:rPr>
+          <w:rFonts w:eastAsia="Times New Roman"/>
+          <w:lang w:val="en-GB" w:eastAsia="en-GB"/>
+        </w:rPr>
+        <w:t xml:space="preserve">In the previous exercise you saw how interaction can be achieved by using your mouse. Interaction using the keyboard can be achieved in a similar manner. But that does not help us </w:t>
+      </w:r>
+      <w:r>
+        <w:rPr>
+          <w:rFonts w:eastAsia="Times New Roman"/>
+          <w:lang w:val="en-GB" w:eastAsia="en-GB"/>
+        </w:rPr>
+        <w:t xml:space="preserve">when we are experiencing the VR environment on our smartphone mounted in a headset when mouse and keyboard are unavailable. In this exercise you will get acquainted with two ways you can interact while wearing the headset. </w:t>
+      </w:r>
+    </w:p>
+    <w:p>
+      <w:pPr>
+        <w:pStyle w:val="ListParagraph"/>
+        <w:numPr>
+          <w:ilvl w:val="0"/>
+          <w:numId w:val="7"/>
+        </w:numPr>
+        <w:rPr>
+          <w:rFonts w:eastAsia="Times New Roman"/>
+          <w:lang w:val="en-GB" w:eastAsia="en-GB"/>
+        </w:rPr>
+      </w:pPr>
+      <w:r>
+        <w:rPr>
+          <w:rFonts w:eastAsia="Times New Roman"/>
+          <w:lang w:val="en-GB" w:eastAsia="en-GB"/>
+        </w:rPr>
+        <w:t xml:space="preserve">Test the files for this exercise on your browser and with your headset. You will notice a small circle in the centre of your screen that moves </w:t>
+      </w:r>
+      <w:r>
+        <w:rPr>
+          <w:rFonts w:eastAsia="Times New Roman"/>
+          <w:lang w:val="en-GB" w:eastAsia="en-GB"/>
+        </w:rPr>
+        <w:t>together with your field of view</w:t>
+      </w:r>
+      <w:r>
+        <w:rPr>
+          <w:rFonts w:eastAsia="Times New Roman"/>
+          <w:lang w:val="en-GB" w:eastAsia="en-GB"/>
+        </w:rPr>
+        <w:t xml:space="preserve">. This is the </w:t>
+      </w:r>
+      <w:r>
+        <w:rPr>
+          <w:rFonts w:eastAsia="Times New Roman"/>
+          <w:lang w:val="en-GB" w:eastAsia="en-GB"/>
+        </w:rPr>
+        <w:t xml:space="preserve">virtual </w:t>
+      </w:r>
+      <w:r>
+        <w:rPr>
+          <w:rFonts w:eastAsia="Times New Roman"/>
+          <w:lang w:val="en-GB" w:eastAsia="en-GB"/>
+        </w:rPr>
+        <w:t>cursor</w:t>
+      </w:r>
+      <w:r>
+        <w:rPr>
+          <w:rFonts w:eastAsia="Times New Roman"/>
+          <w:lang w:val="en-GB" w:eastAsia="en-GB"/>
+        </w:rPr>
+        <w:t xml:space="preserve"> that replaces the mouse</w:t>
+      </w:r>
+      <w:r>
+        <w:rPr>
+          <w:rFonts w:eastAsia="Times New Roman"/>
+          <w:lang w:val="en-GB" w:eastAsia="en-GB"/>
+        </w:rPr>
+        <w:t xml:space="preserve"> and it works similar to crosshairs in videogames. </w:t>
+      </w:r>
+      <w:r>
+        <w:rPr>
+          <w:rFonts w:eastAsia="Times New Roman"/>
+          <w:lang w:val="en-GB" w:eastAsia="en-GB"/>
+        </w:rPr>
+        <w:t xml:space="preserve">The </w:t>
+      </w:r>
+      <w:r>
+        <w:rPr>
+          <w:rFonts w:eastAsia="Times New Roman"/>
+          <w:i/>
+          <w:lang w:val="en-GB" w:eastAsia="en-GB"/>
+        </w:rPr>
+        <w:t>mouseenter</w:t>
+      </w:r>
+      <w:r>
+        <w:rPr>
+          <w:rFonts w:eastAsia="Times New Roman"/>
+          <w:lang w:val="en-GB" w:eastAsia="en-GB"/>
+        </w:rPr>
+        <w:t xml:space="preserve"> and </w:t>
+      </w:r>
+      <w:r>
+        <w:rPr>
+          <w:rFonts w:eastAsia="Times New Roman"/>
+          <w:i/>
+          <w:lang w:val="en-GB" w:eastAsia="en-GB"/>
+        </w:rPr>
+        <w:t>mouseleave</w:t>
+      </w:r>
+      <w:r>
+        <w:rPr>
+          <w:rFonts w:eastAsia="Times New Roman"/>
+          <w:lang w:val="en-GB" w:eastAsia="en-GB"/>
+        </w:rPr>
+        <w:t xml:space="preserve"> event are now triggered by this virtual cursor.</w:t>
+      </w:r>
+    </w:p>
+    <w:p>
+      <w:pPr>
+        <w:pStyle w:val="ListParagraph"/>
+        <w:numPr>
+          <w:ilvl w:val="0"/>
+          <w:numId w:val="7"/>
+        </w:numPr>
+        <w:rPr>
+          <w:rFonts w:eastAsia="Times New Roman"/>
+          <w:lang w:val="en-GB" w:eastAsia="en-GB"/>
+        </w:rPr>
+      </w:pPr>
+      <w:r>
+        <w:rPr>
+          <w:rFonts w:eastAsia="Times New Roman"/>
+          <w:lang w:val="en-GB" w:eastAsia="en-GB"/>
+        </w:rPr>
+        <w:t xml:space="preserve">In the </w:t>
+      </w:r>
+      <w:r>
+        <w:rPr>
+          <w:rFonts w:eastAsia="Times New Roman"/>
+          <w:i/>
+          <w:lang w:val="en-GB" w:eastAsia="en-GB"/>
+        </w:rPr>
+        <w:t>index.html</w:t>
+      </w:r>
+      <w:r>
+        <w:rPr>
+          <w:rFonts w:eastAsia="Times New Roman"/>
+          <w:lang w:val="en-GB" w:eastAsia="en-GB"/>
+        </w:rPr>
+        <w:t xml:space="preserve"> file</w:t>
+      </w:r>
+      <w:r>
+        <w:rPr>
+          <w:rFonts w:eastAsia="Times New Roman"/>
+          <w:lang w:val="en-GB" w:eastAsia="en-GB"/>
+        </w:rPr>
+        <w:t>, you will find a</w:t>
+      </w:r>
+      <w:r>
+        <w:rPr>
+          <w:rFonts w:eastAsia="Times New Roman"/>
+          <w:lang w:val="en-GB" w:eastAsia="en-GB"/>
+        </w:rPr>
+        <w:t>n</w:t>
+      </w:r>
+      <w:r>
+        <w:rPr>
+          <w:rFonts w:eastAsia="Times New Roman"/>
+          <w:lang w:val="en-GB" w:eastAsia="en-GB"/>
+        </w:rPr>
+        <w:t xml:space="preserve"> </w:t>
+      </w:r>
+      <w:r>
+        <w:rPr>
+          <w:rFonts w:eastAsia="Times New Roman"/>
+          <w:lang w:val="en-GB" w:eastAsia="en-GB"/>
+        </w:rPr>
+        <w:t xml:space="preserve">a-camera element is added. This is the virtual camera we look through. All elements you put inside the a-camera element, will become tied to the camera view. They basically become a heads-up-display. </w:t>
+      </w:r>
+      <w:r>
+        <w:rPr>
+          <w:rFonts w:eastAsia="Times New Roman"/>
+          <w:lang w:val="en-GB" w:eastAsia="en-GB"/>
+        </w:rPr>
+        <w:br/>
+        <w:t>I</w:t>
+      </w:r>
+      <w:r>
+        <w:rPr>
+          <w:rFonts w:eastAsia="Times New Roman"/>
+          <w:lang w:val="en-GB" w:eastAsia="en-GB"/>
+        </w:rPr>
+        <w:t xml:space="preserve">nside </w:t>
+      </w:r>
+      <w:r>
+        <w:rPr>
+          <w:rFonts w:eastAsia="Times New Roman"/>
+          <w:lang w:val="en-GB" w:eastAsia="en-GB"/>
+        </w:rPr>
+        <w:t>this</w:t>
+      </w:r>
+      <w:r>
+        <w:rPr>
+          <w:rFonts w:eastAsia="Times New Roman"/>
+          <w:lang w:val="en-GB" w:eastAsia="en-GB"/>
+        </w:rPr>
+        <w:t xml:space="preserve"> a-camera element you </w:t>
+      </w:r>
+      <w:r>
+        <w:rPr>
+          <w:rFonts w:eastAsia="Times New Roman"/>
+          <w:lang w:val="en-GB" w:eastAsia="en-GB"/>
+        </w:rPr>
+        <w:t>find</w:t>
+      </w:r>
+      <w:r>
+        <w:rPr>
+          <w:rFonts w:eastAsia="Times New Roman"/>
+          <w:lang w:val="en-GB" w:eastAsia="en-GB"/>
+        </w:rPr>
+        <w:t xml:space="preserve"> an a-entity that represents the cursor and an a-ring element that visualises that cursor. </w:t>
+      </w:r>
+      <w:r>
+        <w:rPr>
+          <w:rFonts w:eastAsia="Times New Roman"/>
+          <w:lang w:val="en-GB" w:eastAsia="en-GB"/>
+        </w:rPr>
+        <w:t>Play around with the visualization of the cursor to make your own custom cursor.</w:t>
+      </w:r>
+    </w:p>
+    <w:p>
+      <w:pPr>
+        <w:pStyle w:val="ListParagraph"/>
+        <w:numPr>
+          <w:ilvl w:val="0"/>
+          <w:numId w:val="7"/>
+        </w:numPr>
+      </w:pPr>
+      <w:r>
+        <w:rPr>
+          <w:rFonts w:eastAsia="Times New Roman"/>
+          <w:lang w:val="en-GB" w:eastAsia="en-GB"/>
+        </w:rPr>
+        <w:t xml:space="preserve">In the </w:t>
+      </w:r>
+      <w:r>
+        <w:rPr>
+          <w:rFonts w:eastAsia="Times New Roman"/>
+          <w:i/>
+          <w:lang w:val="en-GB" w:eastAsia="en-GB"/>
+        </w:rPr>
+        <w:t>script/main.js</w:t>
+      </w:r>
+      <w:r>
+        <w:rPr>
+          <w:rFonts w:eastAsia="Times New Roman"/>
+          <w:lang w:val="en-GB" w:eastAsia="en-GB"/>
+        </w:rPr>
+        <w:t xml:space="preserve"> file</w:t>
+      </w:r>
+      <w:r>
+        <w:rPr>
+          <w:rFonts w:eastAsia="Times New Roman"/>
+          <w:lang w:val="en-GB" w:eastAsia="en-GB"/>
+        </w:rPr>
+        <w:t xml:space="preserve"> you will find a part of code commented. Uncomment this and try it out. Y</w:t>
+      </w:r>
+      <w:r>
+        <w:rPr>
+          <w:rFonts w:eastAsia="Times New Roman"/>
+          <w:lang w:val="en-GB" w:eastAsia="en-GB"/>
+        </w:rPr>
+        <w:t>ou will notice that the right box won’t grow immediately when the cursor hits it. Instead it changes only then the cursor is over the box for 1.5 seconds. This interaction is called a fuse</w:t>
+      </w:r>
+      <w:r>
+        <w:rPr>
+          <w:rFonts w:eastAsia="Times New Roman"/>
+          <w:lang w:val="en-GB" w:eastAsia="en-GB"/>
+        </w:rPr>
+        <w:t xml:space="preserve"> and is very handy for head mounted displays with limited controls</w:t>
+      </w:r>
+      <w:r>
+        <w:rPr>
+          <w:rFonts w:eastAsia="Times New Roman"/>
+          <w:lang w:val="en-GB" w:eastAsia="en-GB"/>
+        </w:rPr>
+        <w:t>.</w:t>
+      </w:r>
+      <w:r>
+        <w:rPr>
+          <w:rFonts w:eastAsia="Times New Roman"/>
+          <w:lang w:val="en-GB" w:eastAsia="en-GB"/>
+        </w:rPr>
+        <w:t xml:space="preserve"> The fuse is connected to the click event. And in the </w:t>
+      </w:r>
+      <w:r>
+        <w:rPr>
+          <w:rFonts w:eastAsia="Times New Roman"/>
+          <w:i/>
+          <w:lang w:val="en-GB" w:eastAsia="en-GB"/>
+        </w:rPr>
+        <w:t>index.html</w:t>
+      </w:r>
+      <w:r>
+        <w:rPr>
+          <w:rFonts w:eastAsia="Times New Roman"/>
+          <w:lang w:val="en-GB" w:eastAsia="en-GB"/>
+        </w:rPr>
+        <w:t xml:space="preserve"> file it is stated how long the fuse is </w:t>
+      </w:r>
+      <w:r>
+        <w:rPr>
+          <w:rFonts w:eastAsia="Times New Roman"/>
+          <w:lang w:val="en-GB" w:eastAsia="en-GB"/>
+        </w:rPr>
+        <w:t>by</w:t>
+      </w:r>
       <w:bookmarkStart w:id="0" w:name="_GoBack"/>
       <w:bookmarkEnd w:id="0"/>
+      <w:r>
+        <w:rPr>
+          <w:rFonts w:eastAsia="Times New Roman"/>
+          <w:lang w:val="en-GB" w:eastAsia="en-GB"/>
+        </w:rPr>
+        <w:t xml:space="preserve"> setting a value for fuseTimeout </w:t>
+      </w:r>
+      <w:r>
+        <w:rPr>
+          <w:rFonts w:eastAsia="Times New Roman"/>
+          <w:lang w:val="en-GB" w:eastAsia="en-GB"/>
+        </w:rPr>
+        <w:t xml:space="preserve">in milliseconds. </w:t>
+      </w:r>
+      <w:r>
+        <w:rPr>
+          <w:rFonts w:eastAsia="Times New Roman"/>
+          <w:lang w:val="en-GB" w:eastAsia="en-GB"/>
+        </w:rPr>
+        <w:t xml:space="preserve"> </w:t>
+      </w:r>
     </w:p>
     <w:sectPr>
       <w:pgSz w:w="11900" w:h="16840"/>
@@ -2861,6 +2894,92 @@
     </w:lvl>
   </w:abstractNum>
   <w:abstractNum w:abstractNumId="4">
+    <w:nsid w:val="58F61492"/>
+    <w:multiLevelType w:val="hybridMultilevel"/>
+    <w:tmpl w:val="D0C2227E"/>
+    <w:lvl w:ilvl="0" w:tplc="0809000F">
+      <w:start w:val="1"/>
+      <w:numFmt w:val="decimal"/>
+      <w:lvlText w:val="%1."/>
+      <w:lvlJc w:val="left"/>
+      <w:pPr>
+        <w:ind w:left="720" w:hanging="360"/>
+      </w:pPr>
+    </w:lvl>
+    <w:lvl w:ilvl="1" w:tplc="08090019" w:tentative="1">
+      <w:start w:val="1"/>
+      <w:numFmt w:val="lowerLetter"/>
+      <w:lvlText w:val="%2."/>
+      <w:lvlJc w:val="left"/>
+      <w:pPr>
+        <w:ind w:left="1440" w:hanging="360"/>
+      </w:pPr>
+    </w:lvl>
+    <w:lvl w:ilvl="2" w:tplc="0809001B" w:tentative="1">
+      <w:start w:val="1"/>
+      <w:numFmt w:val="lowerRoman"/>
+      <w:lvlText w:val="%3."/>
+      <w:lvlJc w:val="right"/>
+      <w:pPr>
+        <w:ind w:left="2160" w:hanging="180"/>
+      </w:pPr>
+    </w:lvl>
+    <w:lvl w:ilvl="3" w:tplc="0809000F" w:tentative="1">
+      <w:start w:val="1"/>
+      <w:numFmt w:val="decimal"/>
+      <w:lvlText w:val="%4."/>
+      <w:lvlJc w:val="left"/>
+      <w:pPr>
+        <w:ind w:left="2880" w:hanging="360"/>
+      </w:pPr>
+    </w:lvl>
+    <w:lvl w:ilvl="4" w:tplc="08090019" w:tentative="1">
+      <w:start w:val="1"/>
+      <w:numFmt w:val="lowerLetter"/>
+      <w:lvlText w:val="%5."/>
+      <w:lvlJc w:val="left"/>
+      <w:pPr>
+        <w:ind w:left="3600" w:hanging="360"/>
+      </w:pPr>
+    </w:lvl>
+    <w:lvl w:ilvl="5" w:tplc="0809001B" w:tentative="1">
+      <w:start w:val="1"/>
+      <w:numFmt w:val="lowerRoman"/>
+      <w:lvlText w:val="%6."/>
+      <w:lvlJc w:val="right"/>
+      <w:pPr>
+        <w:ind w:left="4320" w:hanging="180"/>
+      </w:pPr>
+    </w:lvl>
+    <w:lvl w:ilvl="6" w:tplc="0809000F" w:tentative="1">
+      <w:start w:val="1"/>
+      <w:numFmt w:val="decimal"/>
+      <w:lvlText w:val="%7."/>
+      <w:lvlJc w:val="left"/>
+      <w:pPr>
+        <w:ind w:left="5040" w:hanging="360"/>
+      </w:pPr>
+    </w:lvl>
+    <w:lvl w:ilvl="7" w:tplc="08090019" w:tentative="1">
+      <w:start w:val="1"/>
+      <w:numFmt w:val="lowerLetter"/>
+      <w:lvlText w:val="%8."/>
+      <w:lvlJc w:val="left"/>
+      <w:pPr>
+        <w:ind w:left="5760" w:hanging="360"/>
+      </w:pPr>
+    </w:lvl>
+    <w:lvl w:ilvl="8" w:tplc="0809001B" w:tentative="1">
+      <w:start w:val="1"/>
+      <w:numFmt w:val="lowerRoman"/>
+      <w:lvlText w:val="%9."/>
+      <w:lvlJc w:val="right"/>
+      <w:pPr>
+        <w:ind w:left="6480" w:hanging="180"/>
+      </w:pPr>
+    </w:lvl>
+  </w:abstractNum>
+  <w:abstractNum w:abstractNumId="5">
     <w:nsid w:val="66837D65"/>
     <w:multiLevelType w:val="hybridMultilevel"/>
     <w:tmpl w:val="D8E6685C"/>
@@ -2946,7 +3065,7 @@
       </w:pPr>
     </w:lvl>
   </w:abstractNum>
-  <w:abstractNum w:abstractNumId="5">
+  <w:abstractNum w:abstractNumId="6">
     <w:nsid w:val="69CA3817"/>
     <w:multiLevelType w:val="hybridMultilevel"/>
     <w:tmpl w:val="2C8C6CC8"/>
@@ -3033,10 +3152,10 @@
     </w:lvl>
   </w:abstractNum>
   <w:num w:numId="1">
-    <w:abstractNumId w:val="4"/>
+    <w:abstractNumId w:val="5"/>
   </w:num>
   <w:num w:numId="2">
-    <w:abstractNumId w:val="5"/>
+    <w:abstractNumId w:val="6"/>
   </w:num>
   <w:num w:numId="3">
     <w:abstractNumId w:val="1"/>
@@ -3049,6 +3168,9 @@
   </w:num>
   <w:num w:numId="6">
     <w:abstractNumId w:val="0"/>
+  </w:num>
+  <w:num w:numId="7">
+    <w:abstractNumId w:val="4"/>
   </w:num>
 </w:numbering>
 </file>

</xml_diff>